<commit_message>
New User Guide and update to Basemaps config
</commit_message>
<xml_diff>
--- a/Configuration/Basemap Configuration.docx
+++ b/Configuration/Basemap Configuration.docx
@@ -1,6 +1,6 @@
 
 <file path=word/document.xml><?xml version="1.0" encoding="utf-8"?>
-<w:document xmlns:wpc="http://schemas.microsoft.com/office/word/2010/wordprocessingCanvas" xmlns:cx="http://schemas.microsoft.com/office/drawing/2014/chartex" xmlns:cx1="http://schemas.microsoft.com/office/drawing/2015/9/8/chartex" xmlns:cx2="http://schemas.microsoft.com/office/drawing/2015/10/21/chartex" xmlns:cx3="http://schemas.microsoft.com/office/drawing/2016/5/9/chartex" xmlns:cx4="http://schemas.microsoft.com/office/drawing/2016/5/10/chartex" xmlns:cx5="http://schemas.microsoft.com/office/drawing/2016/5/11/chartex" xmlns:cx6="http://schemas.microsoft.com/office/drawing/2016/5/12/chartex" xmlns:cx7="http://schemas.microsoft.com/office/drawing/2016/5/13/chartex" xmlns:cx8="http://schemas.microsoft.com/office/drawing/2016/5/14/chartex" xmlns:mc="http://schemas.openxmlformats.org/markup-compatibility/2006" xmlns:aink="http://schemas.microsoft.com/office/drawing/2016/ink" xmlns:am3d="http://schemas.microsoft.com/office/drawing/2017/model3d" xmlns:o="urn:schemas-microsoft-com:office:office" xmlns:r="http://schemas.openxmlformats.org/officeDocument/2006/relationships" xmlns:m="http://schemas.openxmlformats.org/officeDocument/2006/math" xmlns:v="urn:schemas-microsoft-com:vml" xmlns:wp14="http://schemas.microsoft.com/office/word/2010/wordprocessingDrawing" xmlns:wp="http://schemas.openxmlformats.org/drawingml/2006/wordprocessingDrawing" xmlns:w10="urn:schemas-microsoft-com:office:word" xmlns:w="http://schemas.openxmlformats.org/wordprocessingml/2006/main" xmlns:w14="http://schemas.microsoft.com/office/word/2010/wordml" xmlns:w15="http://schemas.microsoft.com/office/word/2012/wordml" xmlns:w16cid="http://schemas.microsoft.com/office/word/2016/wordml/cid" xmlns:w16se="http://schemas.microsoft.com/office/word/2015/wordml/symex" xmlns:wpg="http://schemas.microsoft.com/office/word/2010/wordprocessingGroup" xmlns:wpi="http://schemas.microsoft.com/office/word/2010/wordprocessingInk" xmlns:wne="http://schemas.microsoft.com/office/word/2006/wordml" xmlns:wps="http://schemas.microsoft.com/office/word/2010/wordprocessingShape" mc:Ignorable="w14 w15 w16se w16cid wp14">
+<w:document xmlns:wpc="http://schemas.microsoft.com/office/word/2010/wordprocessingCanvas" xmlns:cx="http://schemas.microsoft.com/office/drawing/2014/chartex" xmlns:cx1="http://schemas.microsoft.com/office/drawing/2015/9/8/chartex" xmlns:cx2="http://schemas.microsoft.com/office/drawing/2015/10/21/chartex" xmlns:cx3="http://schemas.microsoft.com/office/drawing/2016/5/9/chartex" xmlns:cx4="http://schemas.microsoft.com/office/drawing/2016/5/10/chartex" xmlns:cx5="http://schemas.microsoft.com/office/drawing/2016/5/11/chartex" xmlns:cx6="http://schemas.microsoft.com/office/drawing/2016/5/12/chartex" xmlns:cx7="http://schemas.microsoft.com/office/drawing/2016/5/13/chartex" xmlns:cx8="http://schemas.microsoft.com/office/drawing/2016/5/14/chartex" xmlns:mc="http://schemas.openxmlformats.org/markup-compatibility/2006" xmlns:aink="http://schemas.microsoft.com/office/drawing/2016/ink" xmlns:am3d="http://schemas.microsoft.com/office/drawing/2017/model3d" xmlns:o="urn:schemas-microsoft-com:office:office" xmlns:r="http://schemas.openxmlformats.org/officeDocument/2006/relationships" xmlns:m="http://schemas.openxmlformats.org/officeDocument/2006/math" xmlns:v="urn:schemas-microsoft-com:vml" xmlns:wp14="http://schemas.microsoft.com/office/word/2010/wordprocessingDrawing" xmlns:wp="http://schemas.openxmlformats.org/drawingml/2006/wordprocessingDrawing" xmlns:w10="urn:schemas-microsoft-com:office:word" xmlns:w="http://schemas.openxmlformats.org/wordprocessingml/2006/main" xmlns:w14="http://schemas.microsoft.com/office/word/2010/wordml" xmlns:w15="http://schemas.microsoft.com/office/word/2012/wordml" xmlns:w16cex="http://schemas.microsoft.com/office/word/2018/wordml/cex" xmlns:w16cid="http://schemas.microsoft.com/office/word/2016/wordml/cid" xmlns:w16="http://schemas.microsoft.com/office/word/2018/wordml" xmlns:w16sdtdh="http://schemas.microsoft.com/office/word/2020/wordml/sdtdatahash" xmlns:w16se="http://schemas.microsoft.com/office/word/2015/wordml/symex" xmlns:wpg="http://schemas.microsoft.com/office/word/2010/wordprocessingGroup" xmlns:wpi="http://schemas.microsoft.com/office/word/2010/wordprocessingInk" xmlns:wne="http://schemas.microsoft.com/office/word/2006/wordml" xmlns:wps="http://schemas.microsoft.com/office/word/2010/wordprocessingShape" mc:Ignorable="w14 w15 w16se w16cid w16 w16cex w16sdtdh wp14">
   <w:body>
     <w:p>
       <w:pPr>
@@ -80,16 +80,25 @@
         </w:sectPr>
       </w:pPr>
     </w:p>
-    <w:bookmarkStart w:id="0" w:name="_Toc516213353" w:displacedByCustomXml="next"/>
+    <w:bookmarkStart w:id="0" w:name="_Toc516213319" w:displacedByCustomXml="next"/>
     <w:bookmarkEnd w:id="0" w:displacedByCustomXml="next"/>
-    <w:bookmarkStart w:id="1" w:name="_Toc516213349" w:displacedByCustomXml="next"/>
+    <w:bookmarkStart w:id="1" w:name="_Toc516213340" w:displacedByCustomXml="next"/>
     <w:bookmarkEnd w:id="1" w:displacedByCustomXml="next"/>
-    <w:bookmarkStart w:id="2" w:name="_Toc516213340" w:displacedByCustomXml="next"/>
+    <w:bookmarkStart w:id="2" w:name="_Toc516213349" w:displacedByCustomXml="next"/>
     <w:bookmarkEnd w:id="2" w:displacedByCustomXml="next"/>
-    <w:bookmarkStart w:id="3" w:name="_Toc516213319" w:displacedByCustomXml="next"/>
+    <w:bookmarkStart w:id="3" w:name="_Toc516213353" w:displacedByCustomXml="next"/>
     <w:bookmarkEnd w:id="3" w:displacedByCustomXml="next"/>
     <w:sdt>
       <w:sdtPr>
+        <w:rPr>
+          <w:rFonts w:ascii="Times New Roman" w:eastAsiaTheme="minorEastAsia" w:hAnsi="Times New Roman" w:cstheme="minorBidi"/>
+          <w:b w:val="0"/>
+          <w:bCs w:val="0"/>
+          <w:color w:val="auto"/>
+          <w:sz w:val="24"/>
+          <w:szCs w:val="22"/>
+          <w:lang w:eastAsia="en-US"/>
+        </w:rPr>
         <w:id w:val="304900668"/>
         <w:docPartObj>
           <w:docPartGallery w:val="Table of Contents"/>
@@ -98,12 +107,7 @@
       </w:sdtPr>
       <w:sdtEndPr>
         <w:rPr>
-          <w:rFonts w:ascii="Times New Roman" w:eastAsiaTheme="minorEastAsia" w:hAnsi="Times New Roman" w:cstheme="minorBidi"/>
           <w:noProof/>
-          <w:color w:val="auto"/>
-          <w:sz w:val="24"/>
-          <w:szCs w:val="22"/>
-          <w:lang w:eastAsia="en-US"/>
         </w:rPr>
       </w:sdtEndPr>
       <w:sdtContent>
@@ -548,19 +552,17 @@
       <w:r>
         <w:br w:type="page"/>
       </w:r>
-      <w:bookmarkStart w:id="4" w:name="_GoBack"/>
-      <w:bookmarkEnd w:id="4"/>
     </w:p>
     <w:p>
       <w:pPr>
         <w:pStyle w:val="EsriHeading1"/>
       </w:pPr>
-      <w:bookmarkStart w:id="5" w:name="_Toc46490955"/>
+      <w:bookmarkStart w:id="4" w:name="_Toc46490955"/>
       <w:r>
         <w:lastRenderedPageBreak/>
         <w:t>Overview</w:t>
       </w:r>
-      <w:bookmarkEnd w:id="5"/>
+      <w:bookmarkEnd w:id="4"/>
     </w:p>
     <w:p>
       <w:r>
@@ -589,13 +591,13 @@
           <w:numId w:val="18"/>
         </w:numPr>
       </w:pPr>
-      <w:bookmarkStart w:id="6" w:name="_Toc45882345"/>
-      <w:bookmarkStart w:id="7" w:name="_Toc46490956"/>
+      <w:bookmarkStart w:id="5" w:name="_Toc45882345"/>
+      <w:bookmarkStart w:id="6" w:name="_Toc46490956"/>
       <w:r>
         <w:t>Revision History</w:t>
       </w:r>
+      <w:bookmarkEnd w:id="5"/>
       <w:bookmarkEnd w:id="6"/>
-      <w:bookmarkEnd w:id="7"/>
     </w:p>
     <w:tbl>
       <w:tblPr>
@@ -869,11 +871,12 @@
       <w:pPr>
         <w:pStyle w:val="EsriHeading1"/>
       </w:pPr>
-      <w:bookmarkStart w:id="8" w:name="_Toc46490957"/>
+      <w:bookmarkStart w:id="7" w:name="_Toc46490957"/>
       <w:r>
+        <w:lastRenderedPageBreak/>
         <w:t>Default Basemap</w:t>
       </w:r>
-      <w:bookmarkEnd w:id="8"/>
+      <w:bookmarkEnd w:id="7"/>
     </w:p>
     <w:p>
       <w:r>
@@ -923,11 +926,11 @@
       <w:pPr>
         <w:pStyle w:val="EsriHeading1"/>
       </w:pPr>
-      <w:bookmarkStart w:id="9" w:name="_Toc46490958"/>
+      <w:bookmarkStart w:id="8" w:name="_Toc46490958"/>
       <w:r>
         <w:t>Alternate Basemap</w:t>
       </w:r>
-      <w:bookmarkEnd w:id="9"/>
+      <w:bookmarkEnd w:id="8"/>
     </w:p>
     <w:p>
       <w:r>
@@ -965,7 +968,6 @@
     </w:p>
     <w:p>
       <w:r>
-        <w:lastRenderedPageBreak/>
         <w:t>The “</w:t>
       </w:r>
       <w:proofErr w:type="spellStart"/>
@@ -976,17 +978,23 @@
       <w:r>
         <w:t>” setting is near the bottom in the “preferences” section. When using the public Esri basemaps, place the tag value rather than the full URL. Such as “hybrid” or “satellite”</w:t>
       </w:r>
+      <w:r>
+        <w:t xml:space="preserve">. Tag values can be found here: </w:t>
+      </w:r>
+      <w:r>
+        <w:t>https://developers.arcgis.com/javascript/latest/api-reference/esri-Map.html#basemap</w:t>
+      </w:r>
     </w:p>
     <w:p/>
     <w:p>
       <w:pPr>
         <w:pStyle w:val="EsriHeading2"/>
       </w:pPr>
-      <w:bookmarkStart w:id="10" w:name="_Toc46490959"/>
+      <w:bookmarkStart w:id="9" w:name="_Toc46490959"/>
       <w:r>
         <w:t>Using Custom Basemap</w:t>
       </w:r>
-      <w:bookmarkEnd w:id="10"/>
+      <w:bookmarkEnd w:id="9"/>
     </w:p>
     <w:p>
       <w:r>
@@ -1154,7 +1162,7 @@
 </file>
 
 <file path=word/endnotes.xml><?xml version="1.0" encoding="utf-8"?>
-<w:endnotes xmlns:wpc="http://schemas.microsoft.com/office/word/2010/wordprocessingCanvas" xmlns:cx="http://schemas.microsoft.com/office/drawing/2014/chartex" xmlns:cx1="http://schemas.microsoft.com/office/drawing/2015/9/8/chartex" xmlns:cx2="http://schemas.microsoft.com/office/drawing/2015/10/21/chartex" xmlns:cx3="http://schemas.microsoft.com/office/drawing/2016/5/9/chartex" xmlns:cx4="http://schemas.microsoft.com/office/drawing/2016/5/10/chartex" xmlns:cx5="http://schemas.microsoft.com/office/drawing/2016/5/11/chartex" xmlns:cx6="http://schemas.microsoft.com/office/drawing/2016/5/12/chartex" xmlns:cx7="http://schemas.microsoft.com/office/drawing/2016/5/13/chartex" xmlns:cx8="http://schemas.microsoft.com/office/drawing/2016/5/14/chartex" xmlns:mc="http://schemas.openxmlformats.org/markup-compatibility/2006" xmlns:aink="http://schemas.microsoft.com/office/drawing/2016/ink" xmlns:am3d="http://schemas.microsoft.com/office/drawing/2017/model3d" xmlns:o="urn:schemas-microsoft-com:office:office" xmlns:r="http://schemas.openxmlformats.org/officeDocument/2006/relationships" xmlns:m="http://schemas.openxmlformats.org/officeDocument/2006/math" xmlns:v="urn:schemas-microsoft-com:vml" xmlns:wp14="http://schemas.microsoft.com/office/word/2010/wordprocessingDrawing" xmlns:wp="http://schemas.openxmlformats.org/drawingml/2006/wordprocessingDrawing" xmlns:w10="urn:schemas-microsoft-com:office:word" xmlns:w="http://schemas.openxmlformats.org/wordprocessingml/2006/main" xmlns:w14="http://schemas.microsoft.com/office/word/2010/wordml" xmlns:w15="http://schemas.microsoft.com/office/word/2012/wordml" xmlns:w16cid="http://schemas.microsoft.com/office/word/2016/wordml/cid" xmlns:w16se="http://schemas.microsoft.com/office/word/2015/wordml/symex" xmlns:wpg="http://schemas.microsoft.com/office/word/2010/wordprocessingGroup" xmlns:wpi="http://schemas.microsoft.com/office/word/2010/wordprocessingInk" xmlns:wne="http://schemas.microsoft.com/office/word/2006/wordml" xmlns:wps="http://schemas.microsoft.com/office/word/2010/wordprocessingShape" mc:Ignorable="w14 w15 w16se w16cid wp14">
+<w:endnotes xmlns:wpc="http://schemas.microsoft.com/office/word/2010/wordprocessingCanvas" xmlns:cx="http://schemas.microsoft.com/office/drawing/2014/chartex" xmlns:cx1="http://schemas.microsoft.com/office/drawing/2015/9/8/chartex" xmlns:cx2="http://schemas.microsoft.com/office/drawing/2015/10/21/chartex" xmlns:cx3="http://schemas.microsoft.com/office/drawing/2016/5/9/chartex" xmlns:cx4="http://schemas.microsoft.com/office/drawing/2016/5/10/chartex" xmlns:cx5="http://schemas.microsoft.com/office/drawing/2016/5/11/chartex" xmlns:cx6="http://schemas.microsoft.com/office/drawing/2016/5/12/chartex" xmlns:cx7="http://schemas.microsoft.com/office/drawing/2016/5/13/chartex" xmlns:cx8="http://schemas.microsoft.com/office/drawing/2016/5/14/chartex" xmlns:mc="http://schemas.openxmlformats.org/markup-compatibility/2006" xmlns:aink="http://schemas.microsoft.com/office/drawing/2016/ink" xmlns:am3d="http://schemas.microsoft.com/office/drawing/2017/model3d" xmlns:o="urn:schemas-microsoft-com:office:office" xmlns:r="http://schemas.openxmlformats.org/officeDocument/2006/relationships" xmlns:m="http://schemas.openxmlformats.org/officeDocument/2006/math" xmlns:v="urn:schemas-microsoft-com:vml" xmlns:wp14="http://schemas.microsoft.com/office/word/2010/wordprocessingDrawing" xmlns:wp="http://schemas.openxmlformats.org/drawingml/2006/wordprocessingDrawing" xmlns:w10="urn:schemas-microsoft-com:office:word" xmlns:w="http://schemas.openxmlformats.org/wordprocessingml/2006/main" xmlns:w14="http://schemas.microsoft.com/office/word/2010/wordml" xmlns:w15="http://schemas.microsoft.com/office/word/2012/wordml" xmlns:w16cex="http://schemas.microsoft.com/office/word/2018/wordml/cex" xmlns:w16cid="http://schemas.microsoft.com/office/word/2016/wordml/cid" xmlns:w16="http://schemas.microsoft.com/office/word/2018/wordml" xmlns:w16sdtdh="http://schemas.microsoft.com/office/word/2020/wordml/sdtdatahash" xmlns:w16se="http://schemas.microsoft.com/office/word/2015/wordml/symex" xmlns:wpg="http://schemas.microsoft.com/office/word/2010/wordprocessingGroup" xmlns:wpi="http://schemas.microsoft.com/office/word/2010/wordprocessingInk" xmlns:wne="http://schemas.microsoft.com/office/word/2006/wordml" xmlns:wps="http://schemas.microsoft.com/office/word/2010/wordprocessingShape" mc:Ignorable="w14 w15 w16se w16cid w16 w16cex w16sdtdh wp14">
   <w:endnote w:type="separator" w:id="-1">
     <w:p>
       <w:pPr>
@@ -1186,7 +1194,7 @@
 </file>
 
 <file path=word/footer1.xml><?xml version="1.0" encoding="utf-8"?>
-<w:ftr xmlns:wpc="http://schemas.microsoft.com/office/word/2010/wordprocessingCanvas" xmlns:cx="http://schemas.microsoft.com/office/drawing/2014/chartex" xmlns:cx1="http://schemas.microsoft.com/office/drawing/2015/9/8/chartex" xmlns:cx2="http://schemas.microsoft.com/office/drawing/2015/10/21/chartex" xmlns:cx3="http://schemas.microsoft.com/office/drawing/2016/5/9/chartex" xmlns:cx4="http://schemas.microsoft.com/office/drawing/2016/5/10/chartex" xmlns:cx5="http://schemas.microsoft.com/office/drawing/2016/5/11/chartex" xmlns:cx6="http://schemas.microsoft.com/office/drawing/2016/5/12/chartex" xmlns:cx7="http://schemas.microsoft.com/office/drawing/2016/5/13/chartex" xmlns:cx8="http://schemas.microsoft.com/office/drawing/2016/5/14/chartex" xmlns:mc="http://schemas.openxmlformats.org/markup-compatibility/2006" xmlns:aink="http://schemas.microsoft.com/office/drawing/2016/ink" xmlns:am3d="http://schemas.microsoft.com/office/drawing/2017/model3d" xmlns:o="urn:schemas-microsoft-com:office:office" xmlns:r="http://schemas.openxmlformats.org/officeDocument/2006/relationships" xmlns:m="http://schemas.openxmlformats.org/officeDocument/2006/math" xmlns:v="urn:schemas-microsoft-com:vml" xmlns:wp14="http://schemas.microsoft.com/office/word/2010/wordprocessingDrawing" xmlns:wp="http://schemas.openxmlformats.org/drawingml/2006/wordprocessingDrawing" xmlns:w10="urn:schemas-microsoft-com:office:word" xmlns:w="http://schemas.openxmlformats.org/wordprocessingml/2006/main" xmlns:w14="http://schemas.microsoft.com/office/word/2010/wordml" xmlns:w15="http://schemas.microsoft.com/office/word/2012/wordml" xmlns:w16cid="http://schemas.microsoft.com/office/word/2016/wordml/cid" xmlns:w16se="http://schemas.microsoft.com/office/word/2015/wordml/symex" xmlns:wpg="http://schemas.microsoft.com/office/word/2010/wordprocessingGroup" xmlns:wpi="http://schemas.microsoft.com/office/word/2010/wordprocessingInk" xmlns:wne="http://schemas.microsoft.com/office/word/2006/wordml" xmlns:wps="http://schemas.microsoft.com/office/word/2010/wordprocessingShape" mc:Ignorable="w14 w15 w16se w16cid wp14">
+<w:ftr xmlns:wpc="http://schemas.microsoft.com/office/word/2010/wordprocessingCanvas" xmlns:cx="http://schemas.microsoft.com/office/drawing/2014/chartex" xmlns:cx1="http://schemas.microsoft.com/office/drawing/2015/9/8/chartex" xmlns:cx2="http://schemas.microsoft.com/office/drawing/2015/10/21/chartex" xmlns:cx3="http://schemas.microsoft.com/office/drawing/2016/5/9/chartex" xmlns:cx4="http://schemas.microsoft.com/office/drawing/2016/5/10/chartex" xmlns:cx5="http://schemas.microsoft.com/office/drawing/2016/5/11/chartex" xmlns:cx6="http://schemas.microsoft.com/office/drawing/2016/5/12/chartex" xmlns:cx7="http://schemas.microsoft.com/office/drawing/2016/5/13/chartex" xmlns:cx8="http://schemas.microsoft.com/office/drawing/2016/5/14/chartex" xmlns:mc="http://schemas.openxmlformats.org/markup-compatibility/2006" xmlns:aink="http://schemas.microsoft.com/office/drawing/2016/ink" xmlns:am3d="http://schemas.microsoft.com/office/drawing/2017/model3d" xmlns:o="urn:schemas-microsoft-com:office:office" xmlns:r="http://schemas.openxmlformats.org/officeDocument/2006/relationships" xmlns:m="http://schemas.openxmlformats.org/officeDocument/2006/math" xmlns:v="urn:schemas-microsoft-com:vml" xmlns:wp14="http://schemas.microsoft.com/office/word/2010/wordprocessingDrawing" xmlns:wp="http://schemas.openxmlformats.org/drawingml/2006/wordprocessingDrawing" xmlns:w10="urn:schemas-microsoft-com:office:word" xmlns:w="http://schemas.openxmlformats.org/wordprocessingml/2006/main" xmlns:w14="http://schemas.microsoft.com/office/word/2010/wordml" xmlns:w15="http://schemas.microsoft.com/office/word/2012/wordml" xmlns:w16cex="http://schemas.microsoft.com/office/word/2018/wordml/cex" xmlns:w16cid="http://schemas.microsoft.com/office/word/2016/wordml/cid" xmlns:w16="http://schemas.microsoft.com/office/word/2018/wordml" xmlns:w16sdtdh="http://schemas.microsoft.com/office/word/2020/wordml/sdtdatahash" xmlns:w16se="http://schemas.microsoft.com/office/word/2015/wordml/symex" xmlns:wpg="http://schemas.microsoft.com/office/word/2010/wordprocessingGroup" xmlns:wpi="http://schemas.microsoft.com/office/word/2010/wordprocessingInk" xmlns:wne="http://schemas.microsoft.com/office/word/2006/wordml" xmlns:wps="http://schemas.microsoft.com/office/word/2010/wordprocessingShape" mc:Ignorable="w14 w15 w16se w16cid w16 w16cex w16sdtdh wp14">
   <w:p>
     <w:pPr>
       <w:pStyle w:val="Footer"/>
@@ -1267,7 +1275,7 @@
 </file>
 
 <file path=word/footnotes.xml><?xml version="1.0" encoding="utf-8"?>
-<w:footnotes xmlns:wpc="http://schemas.microsoft.com/office/word/2010/wordprocessingCanvas" xmlns:cx="http://schemas.microsoft.com/office/drawing/2014/chartex" xmlns:cx1="http://schemas.microsoft.com/office/drawing/2015/9/8/chartex" xmlns:cx2="http://schemas.microsoft.com/office/drawing/2015/10/21/chartex" xmlns:cx3="http://schemas.microsoft.com/office/drawing/2016/5/9/chartex" xmlns:cx4="http://schemas.microsoft.com/office/drawing/2016/5/10/chartex" xmlns:cx5="http://schemas.microsoft.com/office/drawing/2016/5/11/chartex" xmlns:cx6="http://schemas.microsoft.com/office/drawing/2016/5/12/chartex" xmlns:cx7="http://schemas.microsoft.com/office/drawing/2016/5/13/chartex" xmlns:cx8="http://schemas.microsoft.com/office/drawing/2016/5/14/chartex" xmlns:mc="http://schemas.openxmlformats.org/markup-compatibility/2006" xmlns:aink="http://schemas.microsoft.com/office/drawing/2016/ink" xmlns:am3d="http://schemas.microsoft.com/office/drawing/2017/model3d" xmlns:o="urn:schemas-microsoft-com:office:office" xmlns:r="http://schemas.openxmlformats.org/officeDocument/2006/relationships" xmlns:m="http://schemas.openxmlformats.org/officeDocument/2006/math" xmlns:v="urn:schemas-microsoft-com:vml" xmlns:wp14="http://schemas.microsoft.com/office/word/2010/wordprocessingDrawing" xmlns:wp="http://schemas.openxmlformats.org/drawingml/2006/wordprocessingDrawing" xmlns:w10="urn:schemas-microsoft-com:office:word" xmlns:w="http://schemas.openxmlformats.org/wordprocessingml/2006/main" xmlns:w14="http://schemas.microsoft.com/office/word/2010/wordml" xmlns:w15="http://schemas.microsoft.com/office/word/2012/wordml" xmlns:w16cid="http://schemas.microsoft.com/office/word/2016/wordml/cid" xmlns:w16se="http://schemas.microsoft.com/office/word/2015/wordml/symex" xmlns:wpg="http://schemas.microsoft.com/office/word/2010/wordprocessingGroup" xmlns:wpi="http://schemas.microsoft.com/office/word/2010/wordprocessingInk" xmlns:wne="http://schemas.microsoft.com/office/word/2006/wordml" xmlns:wps="http://schemas.microsoft.com/office/word/2010/wordprocessingShape" mc:Ignorable="w14 w15 w16se w16cid wp14">
+<w:footnotes xmlns:wpc="http://schemas.microsoft.com/office/word/2010/wordprocessingCanvas" xmlns:cx="http://schemas.microsoft.com/office/drawing/2014/chartex" xmlns:cx1="http://schemas.microsoft.com/office/drawing/2015/9/8/chartex" xmlns:cx2="http://schemas.microsoft.com/office/drawing/2015/10/21/chartex" xmlns:cx3="http://schemas.microsoft.com/office/drawing/2016/5/9/chartex" xmlns:cx4="http://schemas.microsoft.com/office/drawing/2016/5/10/chartex" xmlns:cx5="http://schemas.microsoft.com/office/drawing/2016/5/11/chartex" xmlns:cx6="http://schemas.microsoft.com/office/drawing/2016/5/12/chartex" xmlns:cx7="http://schemas.microsoft.com/office/drawing/2016/5/13/chartex" xmlns:cx8="http://schemas.microsoft.com/office/drawing/2016/5/14/chartex" xmlns:mc="http://schemas.openxmlformats.org/markup-compatibility/2006" xmlns:aink="http://schemas.microsoft.com/office/drawing/2016/ink" xmlns:am3d="http://schemas.microsoft.com/office/drawing/2017/model3d" xmlns:o="urn:schemas-microsoft-com:office:office" xmlns:r="http://schemas.openxmlformats.org/officeDocument/2006/relationships" xmlns:m="http://schemas.openxmlformats.org/officeDocument/2006/math" xmlns:v="urn:schemas-microsoft-com:vml" xmlns:wp14="http://schemas.microsoft.com/office/word/2010/wordprocessingDrawing" xmlns:wp="http://schemas.openxmlformats.org/drawingml/2006/wordprocessingDrawing" xmlns:w10="urn:schemas-microsoft-com:office:word" xmlns:w="http://schemas.openxmlformats.org/wordprocessingml/2006/main" xmlns:w14="http://schemas.microsoft.com/office/word/2010/wordml" xmlns:w15="http://schemas.microsoft.com/office/word/2012/wordml" xmlns:w16cex="http://schemas.microsoft.com/office/word/2018/wordml/cex" xmlns:w16cid="http://schemas.microsoft.com/office/word/2016/wordml/cid" xmlns:w16="http://schemas.microsoft.com/office/word/2018/wordml" xmlns:w16sdtdh="http://schemas.microsoft.com/office/word/2020/wordml/sdtdatahash" xmlns:w16se="http://schemas.microsoft.com/office/word/2015/wordml/symex" xmlns:wpg="http://schemas.microsoft.com/office/word/2010/wordprocessingGroup" xmlns:wpi="http://schemas.microsoft.com/office/word/2010/wordprocessingInk" xmlns:wne="http://schemas.microsoft.com/office/word/2006/wordml" xmlns:wps="http://schemas.microsoft.com/office/word/2010/wordprocessingShape" mc:Ignorable="w14 w15 w16se w16cid w16 w16cex w16sdtdh wp14">
   <w:footnote w:type="separator" w:id="-1">
     <w:p>
       <w:pPr>
@@ -1299,7 +1307,7 @@
 </file>
 
 <file path=word/header1.xml><?xml version="1.0" encoding="utf-8"?>
-<w:hdr xmlns:wpc="http://schemas.microsoft.com/office/word/2010/wordprocessingCanvas" xmlns:cx="http://schemas.microsoft.com/office/drawing/2014/chartex" xmlns:cx1="http://schemas.microsoft.com/office/drawing/2015/9/8/chartex" xmlns:cx2="http://schemas.microsoft.com/office/drawing/2015/10/21/chartex" xmlns:cx3="http://schemas.microsoft.com/office/drawing/2016/5/9/chartex" xmlns:cx4="http://schemas.microsoft.com/office/drawing/2016/5/10/chartex" xmlns:cx5="http://schemas.microsoft.com/office/drawing/2016/5/11/chartex" xmlns:cx6="http://schemas.microsoft.com/office/drawing/2016/5/12/chartex" xmlns:cx7="http://schemas.microsoft.com/office/drawing/2016/5/13/chartex" xmlns:cx8="http://schemas.microsoft.com/office/drawing/2016/5/14/chartex" xmlns:mc="http://schemas.openxmlformats.org/markup-compatibility/2006" xmlns:aink="http://schemas.microsoft.com/office/drawing/2016/ink" xmlns:am3d="http://schemas.microsoft.com/office/drawing/2017/model3d" xmlns:o="urn:schemas-microsoft-com:office:office" xmlns:r="http://schemas.openxmlformats.org/officeDocument/2006/relationships" xmlns:m="http://schemas.openxmlformats.org/officeDocument/2006/math" xmlns:v="urn:schemas-microsoft-com:vml" xmlns:wp14="http://schemas.microsoft.com/office/word/2010/wordprocessingDrawing" xmlns:wp="http://schemas.openxmlformats.org/drawingml/2006/wordprocessingDrawing" xmlns:w10="urn:schemas-microsoft-com:office:word" xmlns:w="http://schemas.openxmlformats.org/wordprocessingml/2006/main" xmlns:w14="http://schemas.microsoft.com/office/word/2010/wordml" xmlns:w15="http://schemas.microsoft.com/office/word/2012/wordml" xmlns:w16cid="http://schemas.microsoft.com/office/word/2016/wordml/cid" xmlns:w16se="http://schemas.microsoft.com/office/word/2015/wordml/symex" xmlns:wpg="http://schemas.microsoft.com/office/word/2010/wordprocessingGroup" xmlns:wpi="http://schemas.microsoft.com/office/word/2010/wordprocessingInk" xmlns:wne="http://schemas.microsoft.com/office/word/2006/wordml" xmlns:wps="http://schemas.microsoft.com/office/word/2010/wordprocessingShape" mc:Ignorable="w14 w15 w16se w16cid wp14">
+<w:hdr xmlns:wpc="http://schemas.microsoft.com/office/word/2010/wordprocessingCanvas" xmlns:cx="http://schemas.microsoft.com/office/drawing/2014/chartex" xmlns:cx1="http://schemas.microsoft.com/office/drawing/2015/9/8/chartex" xmlns:cx2="http://schemas.microsoft.com/office/drawing/2015/10/21/chartex" xmlns:cx3="http://schemas.microsoft.com/office/drawing/2016/5/9/chartex" xmlns:cx4="http://schemas.microsoft.com/office/drawing/2016/5/10/chartex" xmlns:cx5="http://schemas.microsoft.com/office/drawing/2016/5/11/chartex" xmlns:cx6="http://schemas.microsoft.com/office/drawing/2016/5/12/chartex" xmlns:cx7="http://schemas.microsoft.com/office/drawing/2016/5/13/chartex" xmlns:cx8="http://schemas.microsoft.com/office/drawing/2016/5/14/chartex" xmlns:mc="http://schemas.openxmlformats.org/markup-compatibility/2006" xmlns:aink="http://schemas.microsoft.com/office/drawing/2016/ink" xmlns:am3d="http://schemas.microsoft.com/office/drawing/2017/model3d" xmlns:o="urn:schemas-microsoft-com:office:office" xmlns:r="http://schemas.openxmlformats.org/officeDocument/2006/relationships" xmlns:m="http://schemas.openxmlformats.org/officeDocument/2006/math" xmlns:v="urn:schemas-microsoft-com:vml" xmlns:wp14="http://schemas.microsoft.com/office/word/2010/wordprocessingDrawing" xmlns:wp="http://schemas.openxmlformats.org/drawingml/2006/wordprocessingDrawing" xmlns:w10="urn:schemas-microsoft-com:office:word" xmlns:w="http://schemas.openxmlformats.org/wordprocessingml/2006/main" xmlns:w14="http://schemas.microsoft.com/office/word/2010/wordml" xmlns:w15="http://schemas.microsoft.com/office/word/2012/wordml" xmlns:w16cex="http://schemas.microsoft.com/office/word/2018/wordml/cex" xmlns:w16cid="http://schemas.microsoft.com/office/word/2016/wordml/cid" xmlns:w16="http://schemas.microsoft.com/office/word/2018/wordml" xmlns:w16sdtdh="http://schemas.microsoft.com/office/word/2020/wordml/sdtdatahash" xmlns:w16se="http://schemas.microsoft.com/office/word/2015/wordml/symex" xmlns:wpg="http://schemas.microsoft.com/office/word/2010/wordprocessingGroup" xmlns:wpi="http://schemas.microsoft.com/office/word/2010/wordprocessingInk" xmlns:wne="http://schemas.microsoft.com/office/word/2006/wordml" xmlns:wps="http://schemas.microsoft.com/office/word/2010/wordprocessingShape" mc:Ignorable="w14 w15 w16se w16cid w16 w16cex w16sdtdh wp14">
   <w:p>
     <w:pPr>
       <w:pStyle w:val="Header"/>
@@ -1359,7 +1367,7 @@
                   </a:ln>
                   <a:extLst>
                     <a:ext uri="{FAA26D3D-D897-4be2-8F04-BA451C77F1D7}">
-                      <ma14:placeholderFlag xmlns:a14="http://schemas.microsoft.com/office/drawing/2010/main" xmlns:arto="http://schemas.microsoft.com/office/word/2006/arto" xmlns="" xmlns:mo="http://schemas.microsoft.com/office/mac/office/2008/main" xmlns:mv="urn:schemas-microsoft-com:mac:vml" xmlns:o="urn:schemas-microsoft-com:office:office" xmlns:v="urn:schemas-microsoft-com:vml" xmlns:w10="urn:schemas-microsoft-com:office:word" xmlns:w="http://schemas.openxmlformats.org/wordprocessingml/2006/main" xmlns:ma14="http://schemas.microsoft.com/office/mac/drawingml/2011/main"/>
+                      <ma14:placeholderFlag xmlns:ma14="http://schemas.microsoft.com/office/mac/drawingml/2011/main" xmlns:w="http://schemas.openxmlformats.org/wordprocessingml/2006/main" xmlns:w10="urn:schemas-microsoft-com:office:word" xmlns:v="urn:schemas-microsoft-com:vml" xmlns:o="urn:schemas-microsoft-com:office:office" xmlns:mv="urn:schemas-microsoft-com:mac:vml" xmlns:mo="http://schemas.microsoft.com/office/mac/office/2008/main" xmlns="" xmlns:arto="http://schemas.microsoft.com/office/word/2006/arto" xmlns:a14="http://schemas.microsoft.com/office/drawing/2010/main"/>
                     </a:ext>
                   </a:extLst>
                 </pic:spPr>
@@ -1380,7 +1388,7 @@
 </file>
 
 <file path=word/header2.xml><?xml version="1.0" encoding="utf-8"?>
-<w:hdr xmlns:wpc="http://schemas.microsoft.com/office/word/2010/wordprocessingCanvas" xmlns:cx="http://schemas.microsoft.com/office/drawing/2014/chartex" xmlns:cx1="http://schemas.microsoft.com/office/drawing/2015/9/8/chartex" xmlns:cx2="http://schemas.microsoft.com/office/drawing/2015/10/21/chartex" xmlns:cx3="http://schemas.microsoft.com/office/drawing/2016/5/9/chartex" xmlns:cx4="http://schemas.microsoft.com/office/drawing/2016/5/10/chartex" xmlns:cx5="http://schemas.microsoft.com/office/drawing/2016/5/11/chartex" xmlns:cx6="http://schemas.microsoft.com/office/drawing/2016/5/12/chartex" xmlns:cx7="http://schemas.microsoft.com/office/drawing/2016/5/13/chartex" xmlns:cx8="http://schemas.microsoft.com/office/drawing/2016/5/14/chartex" xmlns:mc="http://schemas.openxmlformats.org/markup-compatibility/2006" xmlns:aink="http://schemas.microsoft.com/office/drawing/2016/ink" xmlns:am3d="http://schemas.microsoft.com/office/drawing/2017/model3d" xmlns:o="urn:schemas-microsoft-com:office:office" xmlns:r="http://schemas.openxmlformats.org/officeDocument/2006/relationships" xmlns:m="http://schemas.openxmlformats.org/officeDocument/2006/math" xmlns:v="urn:schemas-microsoft-com:vml" xmlns:wp14="http://schemas.microsoft.com/office/word/2010/wordprocessingDrawing" xmlns:wp="http://schemas.openxmlformats.org/drawingml/2006/wordprocessingDrawing" xmlns:w10="urn:schemas-microsoft-com:office:word" xmlns:w="http://schemas.openxmlformats.org/wordprocessingml/2006/main" xmlns:w14="http://schemas.microsoft.com/office/word/2010/wordml" xmlns:w15="http://schemas.microsoft.com/office/word/2012/wordml" xmlns:w16cid="http://schemas.microsoft.com/office/word/2016/wordml/cid" xmlns:w16se="http://schemas.microsoft.com/office/word/2015/wordml/symex" xmlns:wpg="http://schemas.microsoft.com/office/word/2010/wordprocessingGroup" xmlns:wpi="http://schemas.microsoft.com/office/word/2010/wordprocessingInk" xmlns:wne="http://schemas.microsoft.com/office/word/2006/wordml" xmlns:wps="http://schemas.microsoft.com/office/word/2010/wordprocessingShape" mc:Ignorable="w14 w15 w16se w16cid wp14">
+<w:hdr xmlns:wpc="http://schemas.microsoft.com/office/word/2010/wordprocessingCanvas" xmlns:cx="http://schemas.microsoft.com/office/drawing/2014/chartex" xmlns:cx1="http://schemas.microsoft.com/office/drawing/2015/9/8/chartex" xmlns:cx2="http://schemas.microsoft.com/office/drawing/2015/10/21/chartex" xmlns:cx3="http://schemas.microsoft.com/office/drawing/2016/5/9/chartex" xmlns:cx4="http://schemas.microsoft.com/office/drawing/2016/5/10/chartex" xmlns:cx5="http://schemas.microsoft.com/office/drawing/2016/5/11/chartex" xmlns:cx6="http://schemas.microsoft.com/office/drawing/2016/5/12/chartex" xmlns:cx7="http://schemas.microsoft.com/office/drawing/2016/5/13/chartex" xmlns:cx8="http://schemas.microsoft.com/office/drawing/2016/5/14/chartex" xmlns:mc="http://schemas.openxmlformats.org/markup-compatibility/2006" xmlns:aink="http://schemas.microsoft.com/office/drawing/2016/ink" xmlns:am3d="http://schemas.microsoft.com/office/drawing/2017/model3d" xmlns:o="urn:schemas-microsoft-com:office:office" xmlns:r="http://schemas.openxmlformats.org/officeDocument/2006/relationships" xmlns:m="http://schemas.openxmlformats.org/officeDocument/2006/math" xmlns:v="urn:schemas-microsoft-com:vml" xmlns:wp14="http://schemas.microsoft.com/office/word/2010/wordprocessingDrawing" xmlns:wp="http://schemas.openxmlformats.org/drawingml/2006/wordprocessingDrawing" xmlns:w10="urn:schemas-microsoft-com:office:word" xmlns:w="http://schemas.openxmlformats.org/wordprocessingml/2006/main" xmlns:w14="http://schemas.microsoft.com/office/word/2010/wordml" xmlns:w15="http://schemas.microsoft.com/office/word/2012/wordml" xmlns:w16cex="http://schemas.microsoft.com/office/word/2018/wordml/cex" xmlns:w16cid="http://schemas.microsoft.com/office/word/2016/wordml/cid" xmlns:w16="http://schemas.microsoft.com/office/word/2018/wordml" xmlns:w16sdtdh="http://schemas.microsoft.com/office/word/2020/wordml/sdtdatahash" xmlns:w16se="http://schemas.microsoft.com/office/word/2015/wordml/symex" xmlns:wpg="http://schemas.microsoft.com/office/word/2010/wordprocessingGroup" xmlns:wpi="http://schemas.microsoft.com/office/word/2010/wordprocessingInk" xmlns:wne="http://schemas.microsoft.com/office/word/2006/wordml" xmlns:wps="http://schemas.microsoft.com/office/word/2010/wordprocessingShape" mc:Ignorable="w14 w15 w16se w16cid w16 w16cex w16sdtdh wp14">
   <w:p>
     <w:pPr>
       <w:pStyle w:val="Header"/>
@@ -1398,7 +1406,7 @@
 </file>
 
 <file path=word/numbering.xml><?xml version="1.0" encoding="utf-8"?>
-<w:numbering xmlns:wpc="http://schemas.microsoft.com/office/word/2010/wordprocessingCanvas" xmlns:cx="http://schemas.microsoft.com/office/drawing/2014/chartex" xmlns:cx1="http://schemas.microsoft.com/office/drawing/2015/9/8/chartex" xmlns:cx2="http://schemas.microsoft.com/office/drawing/2015/10/21/chartex" xmlns:cx3="http://schemas.microsoft.com/office/drawing/2016/5/9/chartex" xmlns:cx4="http://schemas.microsoft.com/office/drawing/2016/5/10/chartex" xmlns:cx5="http://schemas.microsoft.com/office/drawing/2016/5/11/chartex" xmlns:cx6="http://schemas.microsoft.com/office/drawing/2016/5/12/chartex" xmlns:cx7="http://schemas.microsoft.com/office/drawing/2016/5/13/chartex" xmlns:cx8="http://schemas.microsoft.com/office/drawing/2016/5/14/chartex" xmlns:mc="http://schemas.openxmlformats.org/markup-compatibility/2006" xmlns:aink="http://schemas.microsoft.com/office/drawing/2016/ink" xmlns:am3d="http://schemas.microsoft.com/office/drawing/2017/model3d" xmlns:o="urn:schemas-microsoft-com:office:office" xmlns:r="http://schemas.openxmlformats.org/officeDocument/2006/relationships" xmlns:m="http://schemas.openxmlformats.org/officeDocument/2006/math" xmlns:v="urn:schemas-microsoft-com:vml" xmlns:wp14="http://schemas.microsoft.com/office/word/2010/wordprocessingDrawing" xmlns:wp="http://schemas.openxmlformats.org/drawingml/2006/wordprocessingDrawing" xmlns:w10="urn:schemas-microsoft-com:office:word" xmlns:w="http://schemas.openxmlformats.org/wordprocessingml/2006/main" xmlns:w14="http://schemas.microsoft.com/office/word/2010/wordml" xmlns:w15="http://schemas.microsoft.com/office/word/2012/wordml" xmlns:w16cid="http://schemas.microsoft.com/office/word/2016/wordml/cid" xmlns:w16se="http://schemas.microsoft.com/office/word/2015/wordml/symex" xmlns:wpg="http://schemas.microsoft.com/office/word/2010/wordprocessingGroup" xmlns:wpi="http://schemas.microsoft.com/office/word/2010/wordprocessingInk" xmlns:wne="http://schemas.microsoft.com/office/word/2006/wordml" xmlns:wps="http://schemas.microsoft.com/office/word/2010/wordprocessingShape" mc:Ignorable="w14 w15 w16se w16cid wp14">
+<w:numbering xmlns:wpc="http://schemas.microsoft.com/office/word/2010/wordprocessingCanvas" xmlns:cx="http://schemas.microsoft.com/office/drawing/2014/chartex" xmlns:cx1="http://schemas.microsoft.com/office/drawing/2015/9/8/chartex" xmlns:cx2="http://schemas.microsoft.com/office/drawing/2015/10/21/chartex" xmlns:cx3="http://schemas.microsoft.com/office/drawing/2016/5/9/chartex" xmlns:cx4="http://schemas.microsoft.com/office/drawing/2016/5/10/chartex" xmlns:cx5="http://schemas.microsoft.com/office/drawing/2016/5/11/chartex" xmlns:cx6="http://schemas.microsoft.com/office/drawing/2016/5/12/chartex" xmlns:cx7="http://schemas.microsoft.com/office/drawing/2016/5/13/chartex" xmlns:cx8="http://schemas.microsoft.com/office/drawing/2016/5/14/chartex" xmlns:mc="http://schemas.openxmlformats.org/markup-compatibility/2006" xmlns:aink="http://schemas.microsoft.com/office/drawing/2016/ink" xmlns:am3d="http://schemas.microsoft.com/office/drawing/2017/model3d" xmlns:o="urn:schemas-microsoft-com:office:office" xmlns:r="http://schemas.openxmlformats.org/officeDocument/2006/relationships" xmlns:m="http://schemas.openxmlformats.org/officeDocument/2006/math" xmlns:v="urn:schemas-microsoft-com:vml" xmlns:wp14="http://schemas.microsoft.com/office/word/2010/wordprocessingDrawing" xmlns:wp="http://schemas.openxmlformats.org/drawingml/2006/wordprocessingDrawing" xmlns:w10="urn:schemas-microsoft-com:office:word" xmlns:w="http://schemas.openxmlformats.org/wordprocessingml/2006/main" xmlns:w14="http://schemas.microsoft.com/office/word/2010/wordml" xmlns:w15="http://schemas.microsoft.com/office/word/2012/wordml" xmlns:w16cex="http://schemas.microsoft.com/office/word/2018/wordml/cex" xmlns:w16cid="http://schemas.microsoft.com/office/word/2016/wordml/cid" xmlns:w16="http://schemas.microsoft.com/office/word/2018/wordml" xmlns:w16sdtdh="http://schemas.microsoft.com/office/word/2020/wordml/sdtdatahash" xmlns:w16se="http://schemas.microsoft.com/office/word/2015/wordml/symex" xmlns:wpg="http://schemas.microsoft.com/office/word/2010/wordprocessingGroup" xmlns:wpi="http://schemas.microsoft.com/office/word/2010/wordprocessingInk" xmlns:wne="http://schemas.microsoft.com/office/word/2006/wordml" xmlns:wps="http://schemas.microsoft.com/office/word/2010/wordprocessingShape" mc:Ignorable="w14 w15 w16se w16cid w16 w16cex w16sdtdh wp14">
   <w:abstractNum w:abstractNumId="0" w15:restartNumberingAfterBreak="0">
     <w:nsid w:val="FFFFFF89"/>
     <w:multiLevelType w:val="singleLevel"/>
@@ -3481,7 +3489,7 @@
 </file>
 
 <file path=word/styles.xml><?xml version="1.0" encoding="utf-8"?>
-<w:styles xmlns:mc="http://schemas.openxmlformats.org/markup-compatibility/2006" xmlns:r="http://schemas.openxmlformats.org/officeDocument/2006/relationships" xmlns:w="http://schemas.openxmlformats.org/wordprocessingml/2006/main" xmlns:w14="http://schemas.microsoft.com/office/word/2010/wordml" xmlns:w15="http://schemas.microsoft.com/office/word/2012/wordml" xmlns:w16cid="http://schemas.microsoft.com/office/word/2016/wordml/cid" xmlns:w16se="http://schemas.microsoft.com/office/word/2015/wordml/symex" mc:Ignorable="w14 w15 w16se w16cid">
+<w:styles xmlns:mc="http://schemas.openxmlformats.org/markup-compatibility/2006" xmlns:r="http://schemas.openxmlformats.org/officeDocument/2006/relationships" xmlns:w="http://schemas.openxmlformats.org/wordprocessingml/2006/main" xmlns:w14="http://schemas.microsoft.com/office/word/2010/wordml" xmlns:w15="http://schemas.microsoft.com/office/word/2012/wordml" xmlns:w16cex="http://schemas.microsoft.com/office/word/2018/wordml/cex" xmlns:w16cid="http://schemas.microsoft.com/office/word/2016/wordml/cid" xmlns:w16="http://schemas.microsoft.com/office/word/2018/wordml" xmlns:w16sdtdh="http://schemas.microsoft.com/office/word/2020/wordml/sdtdatahash" xmlns:w16se="http://schemas.microsoft.com/office/word/2015/wordml/symex" mc:Ignorable="w14 w15 w16se w16cid w16 w16cex w16sdtdh">
   <w:docDefaults>
     <w:rPrDefault>
       <w:rPr>
@@ -3497,7 +3505,7 @@
       </w:pPr>
     </w:pPrDefault>
   </w:docDefaults>
-  <w:latentStyles w:defLockedState="0" w:defUIPriority="99" w:defSemiHidden="0" w:defUnhideWhenUsed="0" w:defQFormat="0" w:count="377">
+  <w:latentStyles w:defLockedState="0" w:defUIPriority="99" w:defSemiHidden="0" w:defUnhideWhenUsed="0" w:defQFormat="0" w:count="376">
     <w:lsdException w:name="Normal" w:uiPriority="3"/>
     <w:lsdException w:name="heading 1" w:uiPriority="9"/>
     <w:lsdException w:name="heading 2" w:semiHidden="1" w:uiPriority="9" w:unhideWhenUsed="1"/>
@@ -3874,7 +3882,6 @@
     <w:lsdException w:name="Hashtag" w:semiHidden="1" w:unhideWhenUsed="1"/>
     <w:lsdException w:name="Unresolved Mention" w:semiHidden="1" w:unhideWhenUsed="1"/>
     <w:lsdException w:name="Smart Link" w:semiHidden="1" w:unhideWhenUsed="1"/>
-    <w:lsdException w:name="Smart Link Error" w:semiHidden="1" w:unhideWhenUsed="1"/>
   </w:latentStyles>
   <w:style w:type="paragraph" w:default="1" w:styleId="Normal">
     <w:name w:val="Normal"/>
@@ -5464,12 +5471,6 @@
 </file>
 
 <file path=customXml/item1.xml><?xml version="1.0" encoding="utf-8"?>
-<p:properties xmlns:p="http://schemas.microsoft.com/office/2006/metadata/properties" xmlns:xsi="http://www.w3.org/2001/XMLSchema-instance" xmlns:pc="http://schemas.microsoft.com/office/infopath/2007/PartnerControls">
-  <documentManagement/>
-</p:properties>
-</file>
-
-<file path=customXml/item2.xml><?xml version="1.0" encoding="utf-8"?>
 <?mso-contentType ?>
 <FormTemplates xmlns="http://schemas.microsoft.com/sharepoint/v3/contenttype/forms">
   <Display>DocumentLibraryForm</Display>
@@ -5478,7 +5479,17 @@
 </FormTemplates>
 </file>
 
+<file path=customXml/item2.xml><?xml version="1.0" encoding="utf-8"?>
+<p:properties xmlns:p="http://schemas.microsoft.com/office/2006/metadata/properties" xmlns:xsi="http://www.w3.org/2001/XMLSchema-instance" xmlns:pc="http://schemas.microsoft.com/office/infopath/2007/PartnerControls">
+  <documentManagement/>
+</p:properties>
+</file>
+
 <file path=customXml/item3.xml><?xml version="1.0" encoding="utf-8"?>
+<b:Sources xmlns:b="http://schemas.openxmlformats.org/officeDocument/2006/bibliography" xmlns="http://schemas.openxmlformats.org/officeDocument/2006/bibliography" SelectedStyle="\APASixthEditionOfficeOnline.xsl" StyleName="APA" Version="6"/>
+</file>
+
+<file path=customXml/item4.xml><?xml version="1.0" encoding="utf-8"?>
 <ct:contentTypeSchema xmlns:ct="http://schemas.microsoft.com/office/2006/metadata/contentType" xmlns:ma="http://schemas.microsoft.com/office/2006/metadata/properties/metaAttributes" ct:_="" ma:_="" ma:contentTypeName="Document" ma:contentTypeID="0x0101001474C48ACCEBF74AB6B5D245D4F75B4D" ma:contentTypeVersion="10" ma:contentTypeDescription="Create a new document." ma:contentTypeScope="" ma:versionID="33c2671a595dd1d45080ea62d33e4246">
   <xsd:schema xmlns:xsd="http://www.w3.org/2001/XMLSchema" xmlns:xs="http://www.w3.org/2001/XMLSchema" xmlns:p="http://schemas.microsoft.com/office/2006/metadata/properties" xmlns:ns2="3b231bd9-362e-4b4a-b934-a8e14959ce6d" xmlns:ns3="969634b1-bb27-4400-acd6-86276217b3b6" targetNamespace="http://schemas.microsoft.com/office/2006/metadata/properties" ma:root="true" ma:fieldsID="207ad79a31aede3bc266ddf49ae11068" ns2:_="" ns3:_="">
     <xsd:import namespace="3b231bd9-362e-4b4a-b934-a8e14959ce6d"/>
@@ -5683,28 +5694,7 @@
 </ct:contentTypeSchema>
 </file>
 
-<file path=customXml/item4.xml><?xml version="1.0" encoding="utf-8"?>
-<b:Sources xmlns:b="http://schemas.openxmlformats.org/officeDocument/2006/bibliography" xmlns="http://schemas.openxmlformats.org/officeDocument/2006/bibliography" SelectedStyle="\APASixthEditionOfficeOnline.xsl" StyleName="APA" Version="6"/>
-</file>
-
 <file path=customXml/itemProps1.xml><?xml version="1.0" encoding="utf-8"?>
-<ds:datastoreItem xmlns:ds="http://schemas.openxmlformats.org/officeDocument/2006/customXml" ds:itemID="{87A18308-A969-4D6E-BB09-05765A639619}">
-  <ds:schemaRefs>
-    <ds:schemaRef ds:uri="969634b1-bb27-4400-acd6-86276217b3b6"/>
-    <ds:schemaRef ds:uri="http://purl.org/dc/terms/"/>
-    <ds:schemaRef ds:uri="http://schemas.openxmlformats.org/package/2006/metadata/core-properties"/>
-    <ds:schemaRef ds:uri="http://purl.org/dc/dcmitype/"/>
-    <ds:schemaRef ds:uri="http://schemas.microsoft.com/office/2006/documentManagement/types"/>
-    <ds:schemaRef ds:uri="http://purl.org/dc/elements/1.1/"/>
-    <ds:schemaRef ds:uri="http://schemas.microsoft.com/office/2006/metadata/properties"/>
-    <ds:schemaRef ds:uri="http://schemas.microsoft.com/office/infopath/2007/PartnerControls"/>
-    <ds:schemaRef ds:uri="3b231bd9-362e-4b4a-b934-a8e14959ce6d"/>
-    <ds:schemaRef ds:uri="http://www.w3.org/XML/1998/namespace"/>
-  </ds:schemaRefs>
-</ds:datastoreItem>
-</file>
-
-<file path=customXml/itemProps2.xml><?xml version="1.0" encoding="utf-8"?>
 <ds:datastoreItem xmlns:ds="http://schemas.openxmlformats.org/officeDocument/2006/customXml" ds:itemID="{2080074E-29EC-4151-9623-994429932D6D}">
   <ds:schemaRefs>
     <ds:schemaRef ds:uri="http://schemas.microsoft.com/sharepoint/v3/contenttype/forms"/>
@@ -5712,7 +5702,24 @@
 </ds:datastoreItem>
 </file>
 
+<file path=customXml/itemProps2.xml><?xml version="1.0" encoding="utf-8"?>
+<ds:datastoreItem xmlns:ds="http://schemas.openxmlformats.org/officeDocument/2006/customXml" ds:itemID="{87A18308-A969-4D6E-BB09-05765A639619}">
+  <ds:schemaRefs>
+    <ds:schemaRef ds:uri="http://schemas.microsoft.com/office/2006/metadata/properties"/>
+    <ds:schemaRef ds:uri="http://schemas.microsoft.com/office/infopath/2007/PartnerControls"/>
+  </ds:schemaRefs>
+</ds:datastoreItem>
+</file>
+
 <file path=customXml/itemProps3.xml><?xml version="1.0" encoding="utf-8"?>
+<ds:datastoreItem xmlns:ds="http://schemas.openxmlformats.org/officeDocument/2006/customXml" ds:itemID="{666FBAAE-F2EC-468B-8F76-A07E3007AC38}">
+  <ds:schemaRefs>
+    <ds:schemaRef ds:uri="http://schemas.openxmlformats.org/officeDocument/2006/bibliography"/>
+  </ds:schemaRefs>
+</ds:datastoreItem>
+</file>
+
+<file path=customXml/itemProps4.xml><?xml version="1.0" encoding="utf-8"?>
 <ds:datastoreItem xmlns:ds="http://schemas.openxmlformats.org/officeDocument/2006/customXml" ds:itemID="{B5D9E057-E304-47E5-BA89-571E89F16648}">
   <ds:schemaRefs>
     <ds:schemaRef ds:uri="http://schemas.microsoft.com/office/2006/metadata/contentType"/>
@@ -5729,12 +5736,4 @@
     <ds:schemaRef ds:uri="http://schemas.microsoft.com/internal/obd"/>
   </ds:schemaRefs>
 </ds:datastoreItem>
-</file>
-
-<file path=customXml/itemProps4.xml><?xml version="1.0" encoding="utf-8"?>
-<ds:datastoreItem xmlns:ds="http://schemas.openxmlformats.org/officeDocument/2006/customXml" ds:itemID="{666FBAAE-F2EC-468B-8F76-A07E3007AC38}">
-  <ds:schemaRefs>
-    <ds:schemaRef ds:uri="http://schemas.openxmlformats.org/officeDocument/2006/bibliography"/>
-  </ds:schemaRefs>
-</ds:datastoreItem>
 </file>
</xml_diff>